<commit_message>
added extra class, corrected some typos
</commit_message>
<xml_diff>
--- a/Use Case Diagram.docx
+++ b/Use Case Diagram.docx
@@ -868,14 +868,30 @@
                 <w:rFonts w:ascii="Arial" w:eastAsia="Arial" w:hAnsi="Arial" w:cs="Arial"/>
                 <w:lang w:val="en"/>
               </w:rPr>
-              <w:t>3a.</w:t>
-            </w:r>
-            <w:r>
-              <w:rPr>
-                <w:rFonts w:ascii="Arial" w:eastAsia="Arial" w:hAnsi="Arial" w:cs="Arial"/>
-                <w:lang w:val="en"/>
-              </w:rPr>
-              <w:t>The soft shows the error for invalid credentials and ask</w:t>
+              <w:t>3</w:t>
+            </w:r>
+            <w:proofErr w:type="gramStart"/>
+            <w:r>
+              <w:rPr>
+                <w:rFonts w:ascii="Arial" w:eastAsia="Arial" w:hAnsi="Arial" w:cs="Arial"/>
+                <w:lang w:val="en"/>
+              </w:rPr>
+              <w:t>a.</w:t>
+            </w:r>
+            <w:r>
+              <w:rPr>
+                <w:rFonts w:ascii="Arial" w:eastAsia="Arial" w:hAnsi="Arial" w:cs="Arial"/>
+                <w:lang w:val="en"/>
+              </w:rPr>
+              <w:t>The</w:t>
+            </w:r>
+            <w:proofErr w:type="gramEnd"/>
+            <w:r>
+              <w:rPr>
+                <w:rFonts w:ascii="Arial" w:eastAsia="Arial" w:hAnsi="Arial" w:cs="Arial"/>
+                <w:lang w:val="en"/>
+              </w:rPr>
+              <w:t xml:space="preserve"> soft shows the error for invalid credentials and ask</w:t>
             </w:r>
             <w:r>
               <w:rPr>
@@ -2477,7 +2493,21 @@
                 <w:rFonts w:ascii="Arial" w:eastAsia="Arial" w:hAnsi="Arial" w:cs="Arial"/>
                 <w:lang w:val="en"/>
               </w:rPr>
-              <w:t>The soft presents to form to fill for the new bug</w:t>
+              <w:t xml:space="preserve">The soft presents </w:t>
+            </w:r>
+            <w:r>
+              <w:rPr>
+                <w:rFonts w:ascii="Arial" w:eastAsia="Arial" w:hAnsi="Arial" w:cs="Arial"/>
+                <w:lang w:val="en"/>
+              </w:rPr>
+              <w:t>a</w:t>
+            </w:r>
+            <w:r>
+              <w:rPr>
+                <w:rFonts w:ascii="Arial" w:eastAsia="Arial" w:hAnsi="Arial" w:cs="Arial"/>
+                <w:lang w:val="en"/>
+              </w:rPr>
+              <w:t xml:space="preserve"> form to fill for the new bug</w:t>
             </w:r>
           </w:p>
           <w:p>
@@ -2557,7 +2587,21 @@
                 <w:rFonts w:ascii="Arial" w:eastAsia="Arial" w:hAnsi="Arial" w:cs="Arial"/>
                 <w:lang w:val="en"/>
               </w:rPr>
-              <w:t>The soft shows the tester a pop up with the confirmation of the added bug</w:t>
+              <w:t xml:space="preserve">The soft shows the tester a pop up with the confirmation </w:t>
+            </w:r>
+            <w:r>
+              <w:rPr>
+                <w:rFonts w:ascii="Arial" w:eastAsia="Arial" w:hAnsi="Arial" w:cs="Arial"/>
+                <w:lang w:val="en"/>
+              </w:rPr>
+              <w:t>for</w:t>
+            </w:r>
+            <w:r>
+              <w:rPr>
+                <w:rFonts w:ascii="Arial" w:eastAsia="Arial" w:hAnsi="Arial" w:cs="Arial"/>
+                <w:lang w:val="en"/>
+              </w:rPr>
+              <w:t xml:space="preserve"> the added bug</w:t>
             </w:r>
           </w:p>
         </w:tc>
@@ -4701,14 +4745,30 @@
                 <w:rFonts w:ascii="Arial" w:eastAsia="Arial" w:hAnsi="Arial" w:cs="Arial"/>
                 <w:lang w:val="en"/>
               </w:rPr>
-              <w:t>4a.</w:t>
-            </w:r>
-            <w:r>
-              <w:rPr>
-                <w:rFonts w:ascii="Arial" w:eastAsia="Arial" w:hAnsi="Arial" w:cs="Arial"/>
-                <w:lang w:val="en"/>
-              </w:rPr>
-              <w:t>The programmer tries to mark</w:t>
+              <w:t>4</w:t>
+            </w:r>
+            <w:proofErr w:type="gramStart"/>
+            <w:r>
+              <w:rPr>
+                <w:rFonts w:ascii="Arial" w:eastAsia="Arial" w:hAnsi="Arial" w:cs="Arial"/>
+                <w:lang w:val="en"/>
+              </w:rPr>
+              <w:t>a.</w:t>
+            </w:r>
+            <w:r>
+              <w:rPr>
+                <w:rFonts w:ascii="Arial" w:eastAsia="Arial" w:hAnsi="Arial" w:cs="Arial"/>
+                <w:lang w:val="en"/>
+              </w:rPr>
+              <w:t>The</w:t>
+            </w:r>
+            <w:proofErr w:type="gramEnd"/>
+            <w:r>
+              <w:rPr>
+                <w:rFonts w:ascii="Arial" w:eastAsia="Arial" w:hAnsi="Arial" w:cs="Arial"/>
+                <w:lang w:val="en"/>
+              </w:rPr>
+              <w:t xml:space="preserve"> programmer tries to mark</w:t>
             </w:r>
             <w:r>
               <w:rPr>
@@ -5158,14 +5218,30 @@
                 <w:rFonts w:ascii="Arial" w:eastAsia="Arial" w:hAnsi="Arial" w:cs="Arial"/>
                 <w:lang w:val="en"/>
               </w:rPr>
-              <w:t xml:space="preserve">and marks it as “SOLVED” </w:t>
-            </w:r>
-            <w:r>
-              <w:rPr>
-                <w:rFonts w:ascii="Arial" w:eastAsia="Arial" w:hAnsi="Arial" w:cs="Arial"/>
-                <w:lang w:val="en"/>
-              </w:rPr>
-              <w:t xml:space="preserve"> or  “unsolved”</w:t>
+              <w:t>and marks it as “</w:t>
+            </w:r>
+            <w:proofErr w:type="gramStart"/>
+            <w:r>
+              <w:rPr>
+                <w:rFonts w:ascii="Arial" w:eastAsia="Arial" w:hAnsi="Arial" w:cs="Arial"/>
+                <w:lang w:val="en"/>
+              </w:rPr>
+              <w:t xml:space="preserve">SOLVED” </w:t>
+            </w:r>
+            <w:r>
+              <w:rPr>
+                <w:rFonts w:ascii="Arial" w:eastAsia="Arial" w:hAnsi="Arial" w:cs="Arial"/>
+                <w:lang w:val="en"/>
+              </w:rPr>
+              <w:t xml:space="preserve"> or</w:t>
+            </w:r>
+            <w:proofErr w:type="gramEnd"/>
+            <w:r>
+              <w:rPr>
+                <w:rFonts w:ascii="Arial" w:eastAsia="Arial" w:hAnsi="Arial" w:cs="Arial"/>
+                <w:lang w:val="en"/>
+              </w:rPr>
+              <w:t xml:space="preserve">  “unsolved”</w:t>
             </w:r>
           </w:p>
         </w:tc>
@@ -5766,86 +5842,150 @@
                 <w:rFonts w:ascii="Arial" w:eastAsia="Arial" w:hAnsi="Arial" w:cs="Arial"/>
                 <w:lang w:val="en"/>
               </w:rPr>
-              <w:t>4a.</w:t>
-            </w:r>
-            <w:r>
-              <w:rPr>
-                <w:rFonts w:ascii="Arial" w:eastAsia="Arial" w:hAnsi="Arial" w:cs="Arial"/>
-                <w:lang w:val="en"/>
-              </w:rPr>
-              <w:t>The tester tries to mark a “SOLVED” bug as “Unsolved”</w:t>
-            </w:r>
-          </w:p>
-          <w:p>
-            <w:pPr>
-              <w:widowControl w:val="0"/>
-              <w:spacing w:after="0" w:line="240" w:lineRule="auto"/>
-              <w:rPr>
-                <w:rFonts w:ascii="Arial" w:eastAsia="Arial" w:hAnsi="Arial" w:cs="Arial"/>
-                <w:lang w:val="en"/>
-              </w:rPr>
-            </w:pPr>
-            <w:r>
-              <w:rPr>
-                <w:rFonts w:ascii="Arial" w:eastAsia="Arial" w:hAnsi="Arial" w:cs="Arial"/>
-                <w:lang w:val="en"/>
-              </w:rPr>
-              <w:t>4b.</w:t>
-            </w:r>
-            <w:r>
-              <w:rPr>
-                <w:rFonts w:ascii="Arial" w:eastAsia="Arial" w:hAnsi="Arial" w:cs="Arial"/>
-                <w:lang w:val="en"/>
-              </w:rPr>
-              <w:t>The tester tries to mark a “SOLVED” bug as “SOLVED”</w:t>
-            </w:r>
-          </w:p>
-          <w:p>
-            <w:pPr>
-              <w:widowControl w:val="0"/>
-              <w:spacing w:after="0" w:line="240" w:lineRule="auto"/>
-              <w:rPr>
-                <w:rFonts w:ascii="Arial" w:eastAsia="Arial" w:hAnsi="Arial" w:cs="Arial"/>
-                <w:lang w:val="en"/>
-              </w:rPr>
-            </w:pPr>
-            <w:r>
-              <w:rPr>
-                <w:rFonts w:ascii="Arial" w:eastAsia="Arial" w:hAnsi="Arial" w:cs="Arial"/>
-                <w:lang w:val="en"/>
-              </w:rPr>
-              <w:t>4c.</w:t>
-            </w:r>
-            <w:r>
-              <w:rPr>
-                <w:rFonts w:ascii="Arial" w:eastAsia="Arial" w:hAnsi="Arial" w:cs="Arial"/>
-                <w:lang w:val="en"/>
-              </w:rPr>
-              <w:t>The tester tries to mark an “Unsolved” bug as “SOLVED”</w:t>
-            </w:r>
-          </w:p>
-          <w:p>
-            <w:pPr>
-              <w:widowControl w:val="0"/>
-              <w:spacing w:after="0" w:line="240" w:lineRule="auto"/>
-              <w:rPr>
-                <w:rFonts w:ascii="Arial" w:eastAsia="Arial" w:hAnsi="Arial" w:cs="Arial"/>
-                <w:lang w:val="en"/>
-              </w:rPr>
-            </w:pPr>
-            <w:r>
-              <w:rPr>
-                <w:rFonts w:ascii="Arial" w:eastAsia="Arial" w:hAnsi="Arial" w:cs="Arial"/>
-                <w:lang w:val="en"/>
-              </w:rPr>
-              <w:t>4d.</w:t>
-            </w:r>
-            <w:r>
-              <w:rPr>
-                <w:rFonts w:ascii="Arial" w:eastAsia="Arial" w:hAnsi="Arial" w:cs="Arial"/>
-                <w:lang w:val="en"/>
-              </w:rPr>
-              <w:t>The tester tries to mark an “Unsolved” bug as “Unsolved”</w:t>
+              <w:t>4</w:t>
+            </w:r>
+            <w:proofErr w:type="gramStart"/>
+            <w:r>
+              <w:rPr>
+                <w:rFonts w:ascii="Arial" w:eastAsia="Arial" w:hAnsi="Arial" w:cs="Arial"/>
+                <w:lang w:val="en"/>
+              </w:rPr>
+              <w:t>a.</w:t>
+            </w:r>
+            <w:r>
+              <w:rPr>
+                <w:rFonts w:ascii="Arial" w:eastAsia="Arial" w:hAnsi="Arial" w:cs="Arial"/>
+                <w:lang w:val="en"/>
+              </w:rPr>
+              <w:t>The</w:t>
+            </w:r>
+            <w:proofErr w:type="gramEnd"/>
+            <w:r>
+              <w:rPr>
+                <w:rFonts w:ascii="Arial" w:eastAsia="Arial" w:hAnsi="Arial" w:cs="Arial"/>
+                <w:lang w:val="en"/>
+              </w:rPr>
+              <w:t xml:space="preserve"> tester tries to mark a “SOLVED” bug as “Unsolved”</w:t>
+            </w:r>
+          </w:p>
+          <w:p>
+            <w:pPr>
+              <w:widowControl w:val="0"/>
+              <w:spacing w:after="0" w:line="240" w:lineRule="auto"/>
+              <w:rPr>
+                <w:rFonts w:ascii="Arial" w:eastAsia="Arial" w:hAnsi="Arial" w:cs="Arial"/>
+                <w:lang w:val="en"/>
+              </w:rPr>
+            </w:pPr>
+            <w:r>
+              <w:rPr>
+                <w:rFonts w:ascii="Arial" w:eastAsia="Arial" w:hAnsi="Arial" w:cs="Arial"/>
+                <w:lang w:val="en"/>
+              </w:rPr>
+              <w:t>4</w:t>
+            </w:r>
+            <w:proofErr w:type="gramStart"/>
+            <w:r>
+              <w:rPr>
+                <w:rFonts w:ascii="Arial" w:eastAsia="Arial" w:hAnsi="Arial" w:cs="Arial"/>
+                <w:lang w:val="en"/>
+              </w:rPr>
+              <w:t>b.</w:t>
+            </w:r>
+            <w:r>
+              <w:rPr>
+                <w:rFonts w:ascii="Arial" w:eastAsia="Arial" w:hAnsi="Arial" w:cs="Arial"/>
+                <w:lang w:val="en"/>
+              </w:rPr>
+              <w:t>The</w:t>
+            </w:r>
+            <w:proofErr w:type="gramEnd"/>
+            <w:r>
+              <w:rPr>
+                <w:rFonts w:ascii="Arial" w:eastAsia="Arial" w:hAnsi="Arial" w:cs="Arial"/>
+                <w:lang w:val="en"/>
+              </w:rPr>
+              <w:t xml:space="preserve"> tester tries to mark a “SOLVED” bug as “SOLVED”</w:t>
+            </w:r>
+          </w:p>
+          <w:p>
+            <w:pPr>
+              <w:widowControl w:val="0"/>
+              <w:spacing w:after="0" w:line="240" w:lineRule="auto"/>
+              <w:rPr>
+                <w:rFonts w:ascii="Arial" w:eastAsia="Arial" w:hAnsi="Arial" w:cs="Arial"/>
+                <w:lang w:val="en"/>
+              </w:rPr>
+            </w:pPr>
+            <w:r>
+              <w:rPr>
+                <w:rFonts w:ascii="Arial" w:eastAsia="Arial" w:hAnsi="Arial" w:cs="Arial"/>
+                <w:lang w:val="en"/>
+              </w:rPr>
+              <w:t>4</w:t>
+            </w:r>
+            <w:proofErr w:type="gramStart"/>
+            <w:r>
+              <w:rPr>
+                <w:rFonts w:ascii="Arial" w:eastAsia="Arial" w:hAnsi="Arial" w:cs="Arial"/>
+                <w:lang w:val="en"/>
+              </w:rPr>
+              <w:t>c.</w:t>
+            </w:r>
+            <w:r>
+              <w:rPr>
+                <w:rFonts w:ascii="Arial" w:eastAsia="Arial" w:hAnsi="Arial" w:cs="Arial"/>
+                <w:lang w:val="en"/>
+              </w:rPr>
+              <w:t>The</w:t>
+            </w:r>
+            <w:proofErr w:type="gramEnd"/>
+            <w:r>
+              <w:rPr>
+                <w:rFonts w:ascii="Arial" w:eastAsia="Arial" w:hAnsi="Arial" w:cs="Arial"/>
+                <w:lang w:val="en"/>
+              </w:rPr>
+              <w:t xml:space="preserve"> tester tries to mark an “Unsolved” bug as “SOLVED”</w:t>
+            </w:r>
+          </w:p>
+          <w:p>
+            <w:pPr>
+              <w:widowControl w:val="0"/>
+              <w:spacing w:after="0" w:line="240" w:lineRule="auto"/>
+              <w:rPr>
+                <w:rFonts w:ascii="Arial" w:eastAsia="Arial" w:hAnsi="Arial" w:cs="Arial"/>
+                <w:lang w:val="en"/>
+              </w:rPr>
+            </w:pPr>
+            <w:r>
+              <w:rPr>
+                <w:rFonts w:ascii="Arial" w:eastAsia="Arial" w:hAnsi="Arial" w:cs="Arial"/>
+                <w:lang w:val="en"/>
+              </w:rPr>
+              <w:t>4</w:t>
+            </w:r>
+            <w:proofErr w:type="gramStart"/>
+            <w:r>
+              <w:rPr>
+                <w:rFonts w:ascii="Arial" w:eastAsia="Arial" w:hAnsi="Arial" w:cs="Arial"/>
+                <w:lang w:val="en"/>
+              </w:rPr>
+              <w:t>d.</w:t>
+            </w:r>
+            <w:r>
+              <w:rPr>
+                <w:rFonts w:ascii="Arial" w:eastAsia="Arial" w:hAnsi="Arial" w:cs="Arial"/>
+                <w:lang w:val="en"/>
+              </w:rPr>
+              <w:t>The</w:t>
+            </w:r>
+            <w:proofErr w:type="gramEnd"/>
+            <w:r>
+              <w:rPr>
+                <w:rFonts w:ascii="Arial" w:eastAsia="Arial" w:hAnsi="Arial" w:cs="Arial"/>
+                <w:lang w:val="en"/>
+              </w:rPr>
+              <w:t xml:space="preserve"> tester tries to mark an “Unsolved” bug as “Unsolved”</w:t>
             </w:r>
           </w:p>
           <w:p>
@@ -5943,7 +6083,23 @@
           <w:rFonts w:ascii="Arial" w:eastAsia="Arial" w:hAnsi="Arial" w:cs="Arial"/>
           <w:lang w:val="en"/>
         </w:rPr>
-        <w:t>Title should be descriptive and should usually begin with a verb, e.g. order, calculate, input, etc. ID can have any format but must be unique among all use cases.</w:t>
+        <w:t xml:space="preserve">Title should be descriptive and should usually begin with a verb, </w:t>
+      </w:r>
+      <w:proofErr w:type="gramStart"/>
+      <w:r>
+        <w:rPr>
+          <w:rFonts w:ascii="Arial" w:eastAsia="Arial" w:hAnsi="Arial" w:cs="Arial"/>
+          <w:lang w:val="en"/>
+        </w:rPr>
+        <w:t>e.g.</w:t>
+      </w:r>
+      <w:proofErr w:type="gramEnd"/>
+      <w:r>
+        <w:rPr>
+          <w:rFonts w:ascii="Arial" w:eastAsia="Arial" w:hAnsi="Arial" w:cs="Arial"/>
+          <w:lang w:val="en"/>
+        </w:rPr>
+        <w:t xml:space="preserve"> order, calculate, input, etc. ID can have any format but must be unique among all use cases.</w:t>
       </w:r>
     </w:p>
     <w:p>
@@ -6154,7 +6310,23 @@
           <w:rFonts w:ascii="Arial" w:eastAsia="Arial" w:hAnsi="Arial" w:cs="Arial"/>
           <w:lang w:val="en"/>
         </w:rPr>
-        <w:t>Detailed step-by-step description of the logical flow of the use case. It should describe an explicit two way interaction, with the system prompting for input and the actor responding accordingly. Each step should be numbered.</w:t>
+        <w:t xml:space="preserve">Detailed step-by-step description of the logical flow of the use case. It should describe an explicit </w:t>
+      </w:r>
+      <w:proofErr w:type="gramStart"/>
+      <w:r>
+        <w:rPr>
+          <w:rFonts w:ascii="Arial" w:eastAsia="Arial" w:hAnsi="Arial" w:cs="Arial"/>
+          <w:lang w:val="en"/>
+        </w:rPr>
+        <w:t>two way</w:t>
+      </w:r>
+      <w:proofErr w:type="gramEnd"/>
+      <w:r>
+        <w:rPr>
+          <w:rFonts w:ascii="Arial" w:eastAsia="Arial" w:hAnsi="Arial" w:cs="Arial"/>
+          <w:lang w:val="en"/>
+        </w:rPr>
+        <w:t xml:space="preserve"> interaction, with the system prompting for input and the actor responding accordingly. Each step should be numbered.</w:t>
       </w:r>
     </w:p>
     <w:p>

</xml_diff>